<commit_message>
phần đặc tả chi tiết
</commit_message>
<xml_diff>
--- a/BaoCao.docx
+++ b/BaoCao.docx
@@ -482,8 +482,6 @@
         </w:rPr>
         <w:t>Nguyễn Thị Yến– 20134713</w:t>
       </w:r>
-      <w:bookmarkStart w:id="0" w:name="_GoBack"/>
-      <w:bookmarkEnd w:id="0"/>
     </w:p>
     <w:p>
       <w:pPr>
@@ -514,7 +512,17 @@
           <w:szCs w:val="32"/>
           <w:lang w:val="en-US"/>
         </w:rPr>
-        <w:t>– 20132140</w:t>
+        <w:t>– 2013</w:t>
+      </w:r>
+      <w:r>
+        <w:rPr>
+          <w:rFonts w:ascii="Times New Roman" w:hAnsi="Times New Roman" w:cs="Times New Roman"/>
+          <w:i/>
+          <w:sz w:val="32"/>
+          <w:szCs w:val="32"/>
+          <w:lang w:val="en-US"/>
+        </w:rPr>
+        <w:t>0442</w:t>
       </w:r>
     </w:p>
     <w:p>
@@ -795,6 +803,7 @@
           <w:lang w:val="en-US"/>
         </w:rPr>
       </w:pPr>
+      <w:bookmarkStart w:id="0" w:name="_GoBack"/>
       <w:r>
         <w:rPr>
           <w:rFonts w:ascii="Times New Roman" w:hAnsi="Times New Roman" w:cs="Times New Roman"/>
@@ -805,6 +814,7 @@
         <w:t>Công cụ đặc tả</w:t>
       </w:r>
     </w:p>
+    <w:bookmarkEnd w:id="0"/>
     <w:p>
       <w:pPr>
         <w:pStyle w:val="ListParagraph"/>
@@ -927,6 +937,19 @@
     </w:p>
     <w:p>
       <w:pPr>
+        <w:rPr>
+          <w:lang w:val="en-US"/>
+        </w:rPr>
+      </w:pPr>
+      <w:r>
+        <w:rPr>
+          <w:lang w:val="en-US"/>
+        </w:rPr>
+        <w:t>Code</w:t>
+      </w:r>
+    </w:p>
+    <w:p>
+      <w:pPr>
         <w:pStyle w:val="ListParagraph"/>
         <w:numPr>
           <w:ilvl w:val="0"/>
@@ -946,30 +969,6 @@
           <w:szCs w:val="26"/>
           <w:lang w:val="en-US"/>
         </w:rPr>
-        <w:t>Code</w:t>
-      </w:r>
-    </w:p>
-    <w:p>
-      <w:pPr>
-        <w:pStyle w:val="ListParagraph"/>
-        <w:numPr>
-          <w:ilvl w:val="0"/>
-          <w:numId w:val="1"/>
-        </w:numPr>
-        <w:rPr>
-          <w:rFonts w:ascii="Times New Roman" w:hAnsi="Times New Roman" w:cs="Times New Roman"/>
-          <w:sz w:val="26"/>
-          <w:szCs w:val="26"/>
-          <w:lang w:val="en-US"/>
-        </w:rPr>
-      </w:pPr>
-      <w:r>
-        <w:rPr>
-          <w:rFonts w:ascii="Times New Roman" w:hAnsi="Times New Roman" w:cs="Times New Roman"/>
-          <w:sz w:val="26"/>
-          <w:szCs w:val="26"/>
-          <w:lang w:val="en-US"/>
-        </w:rPr>
         <w:t>Kiểm thử</w:t>
       </w:r>
     </w:p>
@@ -1192,7 +1191,6 @@
           <w:szCs w:val="26"/>
           <w:lang w:val="en-US"/>
         </w:rPr>
-        <w:lastRenderedPageBreak/>
         <w:t>Giới thiệu đề tài.</w:t>
       </w:r>
     </w:p>

</xml_diff>